<commit_message>
updated and corrected Day 1 info
</commit_message>
<xml_diff>
--- a/Day 1.docx
+++ b/Day 1.docx
@@ -214,8 +214,6 @@
           <w:szCs w:val="26"/>
         </w:rPr>
       </w:pPr>
-      <w:bookmarkStart w:id="0" w:name="_GoBack"/>
-      <w:bookmarkEnd w:id="0"/>
       <w:r>
         <w:rPr>
           <w:rFonts w:ascii="Helvetica" w:eastAsia="Times New Roman" w:hAnsi="Helvetica" w:cs="Helvetica"/>
@@ -737,7 +735,7 @@
                 <w:sz w:val="21"/>
                 <w:szCs w:val="21"/>
               </w:rPr>
-              <w:t>.637</w:t>
+              <w:t>.632</w:t>
             </w:r>
           </w:p>
         </w:tc>
@@ -775,7 +773,7 @@
                 <w:sz w:val="21"/>
                 <w:szCs w:val="21"/>
               </w:rPr>
-              <w:t>637</w:t>
+              <w:t>632</w:t>
             </w:r>
           </w:p>
         </w:tc>
@@ -856,7 +854,16 @@
                 <w:sz w:val="21"/>
                 <w:szCs w:val="21"/>
               </w:rPr>
-              <w:t>.465</w:t>
+              <w:t>1.5</w:t>
+            </w:r>
+            <w:r>
+              <w:rPr>
+                <w:rFonts w:ascii="Helvetica" w:eastAsia="Times New Roman" w:hAnsi="Helvetica" w:cs="Helvetica"/>
+                <w:color w:val="333333"/>
+                <w:sz w:val="21"/>
+                <w:szCs w:val="21"/>
+              </w:rPr>
+              <w:t>65</w:t>
             </w:r>
           </w:p>
         </w:tc>
@@ -894,7 +901,7 @@
                 <w:sz w:val="21"/>
                 <w:szCs w:val="21"/>
               </w:rPr>
-              <w:t>465</w:t>
+              <w:t>1565</w:t>
             </w:r>
           </w:p>
         </w:tc>
@@ -976,7 +983,7 @@
                 <w:sz w:val="21"/>
                 <w:szCs w:val="21"/>
               </w:rPr>
-              <w:t>.624</w:t>
+              <w:t>.632</w:t>
             </w:r>
           </w:p>
         </w:tc>
@@ -1014,7 +1021,7 @@
                 <w:sz w:val="21"/>
                 <w:szCs w:val="21"/>
               </w:rPr>
-              <w:t>624</w:t>
+              <w:t>632</w:t>
             </w:r>
           </w:p>
         </w:tc>
@@ -1095,7 +1102,7 @@
                 <w:sz w:val="21"/>
                 <w:szCs w:val="21"/>
               </w:rPr>
-              <w:t>.465</w:t>
+              <w:t>.463</w:t>
             </w:r>
           </w:p>
         </w:tc>
@@ -1133,7 +1140,7 @@
                 <w:sz w:val="21"/>
                 <w:szCs w:val="21"/>
               </w:rPr>
-              <w:t>465</w:t>
+              <w:t>463</w:t>
             </w:r>
           </w:p>
         </w:tc>
@@ -1342,8 +1349,10 @@
                 <w:sz w:val="21"/>
                 <w:szCs w:val="21"/>
               </w:rPr>
-              <w:t>.467</w:t>
-            </w:r>
+              <w:t>38.909</w:t>
+            </w:r>
+            <w:bookmarkStart w:id="0" w:name="_GoBack"/>
+            <w:bookmarkEnd w:id="0"/>
           </w:p>
         </w:tc>
         <w:tc>
@@ -1380,7 +1389,7 @@
                 <w:sz w:val="21"/>
                 <w:szCs w:val="21"/>
               </w:rPr>
-              <w:t>467</w:t>
+              <w:t>38909</w:t>
             </w:r>
           </w:p>
         </w:tc>

</xml_diff>

<commit_message>
fixed Day 1 tables
</commit_message>
<xml_diff>
--- a/Day 1.docx
+++ b/Day 1.docx
@@ -1351,8 +1351,6 @@
               </w:rPr>
               <w:t>38.909</w:t>
             </w:r>
-            <w:bookmarkStart w:id="0" w:name="_GoBack"/>
-            <w:bookmarkEnd w:id="0"/>
           </w:p>
         </w:tc>
         <w:tc>
@@ -1624,7 +1622,16 @@
                 <w:sz w:val="21"/>
                 <w:szCs w:val="21"/>
               </w:rPr>
-              <w:t>0x01d1027201d1</w:t>
+              <w:t>0x0</w:t>
+            </w:r>
+            <w:r>
+              <w:rPr>
+                <w:rFonts w:ascii="Helvetica" w:eastAsia="Times New Roman" w:hAnsi="Helvetica" w:cs="Helvetica"/>
+                <w:color w:val="333333"/>
+                <w:sz w:val="21"/>
+                <w:szCs w:val="21"/>
+              </w:rPr>
+              <w:t>AF50EF1</w:t>
             </w:r>
           </w:p>
         </w:tc>
@@ -1705,7 +1712,16 @@
                 <w:sz w:val="21"/>
                 <w:szCs w:val="21"/>
               </w:rPr>
-              <w:t>0x01d1027201d1</w:t>
+              <w:t>0x0</w:t>
+            </w:r>
+            <w:r>
+              <w:rPr>
+                <w:rFonts w:ascii="Helvetica" w:eastAsia="Times New Roman" w:hAnsi="Helvetica" w:cs="Helvetica"/>
+                <w:color w:val="333333"/>
+                <w:sz w:val="21"/>
+                <w:szCs w:val="21"/>
+              </w:rPr>
+              <w:t>AF50EF1</w:t>
             </w:r>
           </w:p>
         </w:tc>
@@ -1786,7 +1802,16 @@
                 <w:sz w:val="21"/>
                 <w:szCs w:val="21"/>
               </w:rPr>
-              <w:t>0x01d1027201d1</w:t>
+              <w:t>0x0</w:t>
+            </w:r>
+            <w:r>
+              <w:rPr>
+                <w:rFonts w:ascii="Helvetica" w:eastAsia="Times New Roman" w:hAnsi="Helvetica" w:cs="Helvetica"/>
+                <w:color w:val="333333"/>
+                <w:sz w:val="21"/>
+                <w:szCs w:val="21"/>
+              </w:rPr>
+              <w:t>AF50EF1</w:t>
             </w:r>
           </w:p>
         </w:tc>
@@ -1867,7 +1892,16 @@
                 <w:sz w:val="21"/>
                 <w:szCs w:val="21"/>
               </w:rPr>
-              <w:t>0x01d1027201d1</w:t>
+              <w:t>0x0</w:t>
+            </w:r>
+            <w:r>
+              <w:rPr>
+                <w:rFonts w:ascii="Helvetica" w:eastAsia="Times New Roman" w:hAnsi="Helvetica" w:cs="Helvetica"/>
+                <w:color w:val="333333"/>
+                <w:sz w:val="21"/>
+                <w:szCs w:val="21"/>
+              </w:rPr>
+              <w:t>AF50EF1</w:t>
             </w:r>
           </w:p>
         </w:tc>
@@ -1948,8 +1982,19 @@
                 <w:sz w:val="21"/>
                 <w:szCs w:val="21"/>
               </w:rPr>
-              <w:t>0x01d1027201d1</w:t>
-            </w:r>
+              <w:t>0x0</w:t>
+            </w:r>
+            <w:r>
+              <w:rPr>
+                <w:rFonts w:ascii="Helvetica" w:eastAsia="Times New Roman" w:hAnsi="Helvetica" w:cs="Helvetica"/>
+                <w:color w:val="333333"/>
+                <w:sz w:val="21"/>
+                <w:szCs w:val="21"/>
+              </w:rPr>
+              <w:t>AF50EF1</w:t>
+            </w:r>
+            <w:bookmarkStart w:id="0" w:name="_GoBack"/>
+            <w:bookmarkEnd w:id="0"/>
           </w:p>
         </w:tc>
       </w:tr>
@@ -2029,16 +2074,16 @@
                 <w:sz w:val="21"/>
                 <w:szCs w:val="21"/>
               </w:rPr>
-              <w:t>0x01cc025</w:t>
-            </w:r>
-            <w:r>
-              <w:rPr>
-                <w:rFonts w:ascii="Helvetica" w:eastAsia="Times New Roman" w:hAnsi="Helvetica" w:cs="Helvetica"/>
-                <w:color w:val="333333"/>
-                <w:sz w:val="21"/>
-                <w:szCs w:val="21"/>
-              </w:rPr>
-              <w:t>801f5</w:t>
+              <w:t>0x0</w:t>
+            </w:r>
+            <w:r>
+              <w:rPr>
+                <w:rFonts w:ascii="Helvetica" w:eastAsia="Times New Roman" w:hAnsi="Helvetica" w:cs="Helvetica"/>
+                <w:color w:val="333333"/>
+                <w:sz w:val="21"/>
+                <w:szCs w:val="21"/>
+              </w:rPr>
+              <w:t>AF548B7</w:t>
             </w:r>
           </w:p>
         </w:tc>
@@ -2119,7 +2164,16 @@
                 <w:sz w:val="21"/>
                 <w:szCs w:val="21"/>
               </w:rPr>
-              <w:t>0x01cc025301f5</w:t>
+              <w:t>0x0</w:t>
+            </w:r>
+            <w:r>
+              <w:rPr>
+                <w:rFonts w:ascii="Helvetica" w:eastAsia="Times New Roman" w:hAnsi="Helvetica" w:cs="Helvetica"/>
+                <w:color w:val="333333"/>
+                <w:sz w:val="21"/>
+                <w:szCs w:val="21"/>
+              </w:rPr>
+              <w:t>AF5A857</w:t>
             </w:r>
           </w:p>
         </w:tc>
@@ -2201,7 +2255,16 @@
                 <w:sz w:val="21"/>
                 <w:szCs w:val="21"/>
               </w:rPr>
-              <w:t>0x01cc027a01d0</w:t>
+              <w:t>0x0</w:t>
+            </w:r>
+            <w:r>
+              <w:rPr>
+                <w:rFonts w:ascii="Helvetica" w:eastAsia="Times New Roman" w:hAnsi="Helvetica" w:cs="Helvetica"/>
+                <w:color w:val="333333"/>
+                <w:sz w:val="21"/>
+                <w:szCs w:val="21"/>
+              </w:rPr>
+              <w:t>AF59867</w:t>
             </w:r>
           </w:p>
         </w:tc>
@@ -2282,7 +2345,16 @@
                 <w:sz w:val="21"/>
                 <w:szCs w:val="21"/>
               </w:rPr>
-              <w:t>0x01cf027601ce</w:t>
+              <w:t>0x0</w:t>
+            </w:r>
+            <w:r>
+              <w:rPr>
+                <w:rFonts w:ascii="Helvetica" w:eastAsia="Times New Roman" w:hAnsi="Helvetica" w:cs="Helvetica"/>
+                <w:color w:val="333333"/>
+                <w:sz w:val="21"/>
+                <w:szCs w:val="21"/>
+              </w:rPr>
+              <w:t>AF518E7</w:t>
             </w:r>
           </w:p>
         </w:tc>

</xml_diff>